<commit_message>
day night fixes, tdd
</commit_message>
<xml_diff>
--- a/Documents/Technical Design Doc Template.docx
+++ b/Documents/Technical Design Doc Template.docx
@@ -656,25 +656,7 @@
                                         <w:sz w:val="20"/>
                                         <w:szCs w:val="20"/>
                                       </w:rPr>
-                                      <w:t xml:space="preserve">Procedurally generated weather based on </w:t>
-                                    </w:r>
-                                    <w:proofErr w:type="gramStart"/>
-                                    <w:r>
-                                      <w:rPr>
-                                        <w:color w:val="595959" w:themeColor="text1" w:themeTint="A6"/>
-                                        <w:sz w:val="20"/>
-                                        <w:szCs w:val="20"/>
-                                      </w:rPr>
-                                      <w:t>a number of</w:t>
-                                    </w:r>
-                                    <w:proofErr w:type="gramEnd"/>
-                                    <w:r>
-                                      <w:rPr>
-                                        <w:color w:val="595959" w:themeColor="text1" w:themeTint="A6"/>
-                                        <w:sz w:val="20"/>
-                                        <w:szCs w:val="20"/>
-                                      </w:rPr>
-                                      <w:t xml:space="preserve"> conditions, such as climate and season, makes up this tool that allows for immersive world building through its dynamic nature.</w:t>
+                                      <w:t>Procedurally generated weather based on a number of conditions, such as climate and season, makes up this tool that allows for immersive world building through its dynamic nature.</w:t>
                                     </w:r>
                                   </w:p>
                                 </w:sdtContent>
@@ -753,25 +735,7 @@
                                   <w:sz w:val="20"/>
                                   <w:szCs w:val="20"/>
                                 </w:rPr>
-                                <w:t xml:space="preserve">Procedurally generated weather based on </w:t>
-                              </w:r>
-                              <w:proofErr w:type="gramStart"/>
-                              <w:r>
-                                <w:rPr>
-                                  <w:color w:val="595959" w:themeColor="text1" w:themeTint="A6"/>
-                                  <w:sz w:val="20"/>
-                                  <w:szCs w:val="20"/>
-                                </w:rPr>
-                                <w:t>a number of</w:t>
-                              </w:r>
-                              <w:proofErr w:type="gramEnd"/>
-                              <w:r>
-                                <w:rPr>
-                                  <w:color w:val="595959" w:themeColor="text1" w:themeTint="A6"/>
-                                  <w:sz w:val="20"/>
-                                  <w:szCs w:val="20"/>
-                                </w:rPr>
-                                <w:t xml:space="preserve"> conditions, such as climate and season, makes up this tool that allows for immersive world building through its dynamic nature.</w:t>
+                                <w:t>Procedurally generated weather based on a number of conditions, such as climate and season, makes up this tool that allows for immersive world building through its dynamic nature.</w:t>
                               </w:r>
                             </w:p>
                           </w:sdtContent>
@@ -3160,6 +3124,12 @@
       </w:r>
     </w:p>
     <w:p>
+      <w:r>
+        <w:lastRenderedPageBreak/>
+        <w:t>PCG – Procedural Content Generation</w:t>
+      </w:r>
+    </w:p>
+    <w:p>
       <w:pPr>
         <w:pStyle w:val="Heading1"/>
       </w:pPr>
@@ -3178,235 +3148,348 @@
     </w:p>
     <w:p>
       <w:r>
-        <w:t>A</w:t>
-      </w:r>
-      <w:r>
-        <w:t xml:space="preserve"> description of the </w:t>
+        <w:t>The PCG weather tool</w:t>
+      </w:r>
+      <w:r>
+        <w:t xml:space="preserve"> will create a weather system for the game on which it is used. It will create realistic weather by selecting features based on a number of settings that the layer can choose – most notably, climate, but also season and time of day.</w:t>
+      </w:r>
+    </w:p>
+    <w:p>
+      <w:pPr>
+        <w:pStyle w:val="Heading1"/>
+      </w:pPr>
+      <w:bookmarkStart w:id="2" w:name="_Toc151547410"/>
+      <w:r>
+        <w:t>List of Features</w:t>
+      </w:r>
+      <w:bookmarkEnd w:id="2"/>
+    </w:p>
+    <w:p>
+      <w:pPr>
+        <w:pStyle w:val="ListParagraph"/>
+        <w:numPr>
+          <w:ilvl w:val="0"/>
+          <w:numId w:val="22"/>
+        </w:numPr>
+      </w:pPr>
+      <w:r>
+        <w:t>Wind movement</w:t>
+      </w:r>
+    </w:p>
+    <w:p>
+      <w:pPr>
+        <w:pStyle w:val="ListParagraph"/>
+        <w:numPr>
+          <w:ilvl w:val="1"/>
+          <w:numId w:val="22"/>
+        </w:numPr>
+      </w:pPr>
+      <w:r>
+        <w:t>I will have a parameter for wind speed that will be generated by my algorithm, and a master material for the foliage used throughout the level. The parameter will be used in the master material with grass wind speed, which will affect the movement of the leaves and simulate wind</w:t>
+      </w:r>
+    </w:p>
+    <w:p>
+      <w:pPr>
+        <w:pStyle w:val="ListParagraph"/>
+        <w:numPr>
+          <w:ilvl w:val="1"/>
+          <w:numId w:val="22"/>
+        </w:numPr>
+      </w:pPr>
+      <w:r>
+        <w:t>A maximum and minimum wind speed can be set in the editor</w:t>
+      </w:r>
+    </w:p>
+    <w:p>
+      <w:pPr>
+        <w:pStyle w:val="ListParagraph"/>
+        <w:numPr>
+          <w:ilvl w:val="0"/>
+          <w:numId w:val="22"/>
+        </w:numPr>
+      </w:pPr>
+      <w:r>
+        <w:t>Day/night cycle</w:t>
+      </w:r>
+    </w:p>
+    <w:p>
+      <w:pPr>
+        <w:pStyle w:val="ListParagraph"/>
+        <w:numPr>
+          <w:ilvl w:val="1"/>
+          <w:numId w:val="22"/>
+        </w:numPr>
+      </w:pPr>
+      <w:r>
+        <w:t>Can be enabled/disabled in the editor</w:t>
+      </w:r>
+    </w:p>
+    <w:p>
+      <w:pPr>
+        <w:pStyle w:val="ListParagraph"/>
+        <w:numPr>
+          <w:ilvl w:val="1"/>
+          <w:numId w:val="22"/>
+        </w:numPr>
+      </w:pPr>
+      <w:r>
+        <w:t>Will transition from a bright scene with a clear sky to a dark scene with a starry sky over time. The length of the cycle can be adjusted in the editor</w:t>
+      </w:r>
+    </w:p>
+    <w:p>
+      <w:pPr>
+        <w:pStyle w:val="ListParagraph"/>
+        <w:numPr>
+          <w:ilvl w:val="1"/>
+          <w:numId w:val="22"/>
+        </w:numPr>
+      </w:pPr>
+      <w:r>
+        <w:t>The weather that is generated will be different depending on whether it is day or night</w:t>
+      </w:r>
+    </w:p>
+    <w:p>
+      <w:pPr>
+        <w:pStyle w:val="ListParagraph"/>
+        <w:numPr>
+          <w:ilvl w:val="0"/>
+          <w:numId w:val="22"/>
+        </w:numPr>
+      </w:pPr>
+      <w:r>
+        <w:t>Climates</w:t>
+      </w:r>
+    </w:p>
+    <w:p>
+      <w:pPr>
+        <w:pStyle w:val="ListParagraph"/>
+        <w:numPr>
+          <w:ilvl w:val="1"/>
+          <w:numId w:val="22"/>
+        </w:numPr>
+      </w:pPr>
+      <w:r>
+        <w:t>The main factor of the PCG. There will be six climate presets, all with different kinds of weather that can be generated</w:t>
+      </w:r>
+    </w:p>
+    <w:p>
+      <w:pPr>
+        <w:pStyle w:val="ListParagraph"/>
+        <w:numPr>
+          <w:ilvl w:val="0"/>
+          <w:numId w:val="22"/>
+        </w:numPr>
+      </w:pPr>
+      <w:r>
+        <w:t xml:space="preserve">Clouds </w:t>
+      </w:r>
+    </w:p>
+    <w:p>
+      <w:pPr>
+        <w:pStyle w:val="ListParagraph"/>
+        <w:numPr>
+          <w:ilvl w:val="1"/>
+          <w:numId w:val="22"/>
+        </w:numPr>
+      </w:pPr>
+      <w:r>
+        <w:t>Clouds of different shapes and colours will appear in the sky and move over time</w:t>
+      </w:r>
+    </w:p>
+    <w:p>
+      <w:pPr>
+        <w:pStyle w:val="Heading1"/>
+      </w:pPr>
+      <w:bookmarkStart w:id="3" w:name="_Toc151547411"/>
+      <w:r>
+        <w:t>High Level Diagrams</w:t>
+      </w:r>
+      <w:r>
+        <w:t xml:space="preserve"> (if any / delete as appropriate)</w:t>
+      </w:r>
+      <w:bookmarkEnd w:id="3"/>
+    </w:p>
+    <w:p>
+      <w:r>
+        <w:t xml:space="preserve">Any documentation to support the development process for the </w:t>
+      </w:r>
+      <w:r>
+        <w:t>system</w:t>
+      </w:r>
+      <w:r>
+        <w:t>. UML</w:t>
+      </w:r>
+      <w:r>
+        <w:t xml:space="preserve">, etc. </w:t>
+      </w:r>
+    </w:p>
+    <w:p>
+      <w:pPr>
+        <w:pStyle w:val="Heading1"/>
+      </w:pPr>
+      <w:bookmarkStart w:id="4" w:name="_Toc151547412"/>
+      <w:r>
+        <w:t>Engine</w:t>
+      </w:r>
+      <w:r>
+        <w:t xml:space="preserve"> Requirements</w:t>
+      </w:r>
+      <w:bookmarkEnd w:id="4"/>
+    </w:p>
+    <w:p>
+      <w:r>
+        <w:t>The tool will be developed in Unreal Engine 5.4 but will be compatible with older versions of Unreal Engine 5.</w:t>
+      </w:r>
+    </w:p>
+    <w:p>
+      <w:pPr>
+        <w:pStyle w:val="Heading1"/>
+      </w:pPr>
+      <w:bookmarkStart w:id="5" w:name="_Toc151547413"/>
+      <w:r>
+        <w:t>Logic</w:t>
+      </w:r>
+      <w:r>
+        <w:t xml:space="preserve"> and AI Requirements</w:t>
+      </w:r>
+      <w:bookmarkEnd w:id="5"/>
+    </w:p>
+    <w:p>
+      <w:r>
+        <w:t>Is this needed for your artefact?</w:t>
+      </w:r>
+    </w:p>
+    <w:p>
+      <w:pPr>
+        <w:pStyle w:val="Heading1"/>
+      </w:pPr>
+      <w:bookmarkStart w:id="6" w:name="_Toc151547414"/>
+      <w:r>
+        <w:t>Audio and Visual Requirements</w:t>
+      </w:r>
+      <w:bookmarkEnd w:id="6"/>
+    </w:p>
+    <w:p>
+      <w:r>
+        <w:t>Is this needed for your artefact?</w:t>
+      </w:r>
+    </w:p>
+    <w:p>
+      <w:pPr>
+        <w:pStyle w:val="Heading1"/>
+      </w:pPr>
+      <w:bookmarkStart w:id="7" w:name="_Toc151547415"/>
+      <w:r>
+        <w:t>User Setup Guide</w:t>
+      </w:r>
+      <w:bookmarkEnd w:id="7"/>
+    </w:p>
+    <w:p>
+      <w:r>
+        <w:t>How to setup the game engine</w:t>
+      </w:r>
+      <w:r>
+        <w:t xml:space="preserve"> to accommodate the tool process</w:t>
+      </w:r>
+      <w:r>
+        <w:t>.</w:t>
+      </w:r>
+      <w:r>
+        <w:t xml:space="preserve"> All sections are a user setup guide and how to use them.</w:t>
+      </w:r>
+    </w:p>
+    <w:p>
+      <w:pPr>
+        <w:pStyle w:val="Heading1"/>
+      </w:pPr>
+      <w:bookmarkStart w:id="8" w:name="_Toc151547416"/>
+      <w:r>
+        <w:t>Minimum System Requirements</w:t>
+      </w:r>
+      <w:bookmarkEnd w:id="8"/>
+      <w:r>
+        <w:t xml:space="preserve"> </w:t>
+      </w:r>
+    </w:p>
+    <w:p>
+      <w:r>
+        <w:t>Give this some thought! This is for the engine!</w:t>
+      </w:r>
+    </w:p>
+    <w:p>
+      <w:pPr>
+        <w:pStyle w:val="Heading1"/>
+      </w:pPr>
+      <w:bookmarkStart w:id="9" w:name="_Toc151547418"/>
+      <w:r>
+        <w:t>UI</w:t>
+      </w:r>
+      <w:r>
+        <w:t xml:space="preserve"> of the </w:t>
       </w:r>
       <w:r>
         <w:t>Tool</w:t>
       </w:r>
       <w:r>
-        <w:t xml:space="preserve"> System</w:t>
-      </w:r>
-      <w:r>
-        <w:t xml:space="preserve"> you are proposing.</w:t>
+        <w:t>/Artefact</w:t>
+      </w:r>
+      <w:r>
+        <w:t>/System</w:t>
+      </w:r>
+      <w:bookmarkEnd w:id="9"/>
+    </w:p>
+    <w:p>
+      <w:r>
+        <w:t>The UI of the engine</w:t>
       </w:r>
     </w:p>
     <w:p>
       <w:pPr>
         <w:pStyle w:val="Heading1"/>
       </w:pPr>
-      <w:bookmarkStart w:id="2" w:name="_Toc151547410"/>
-      <w:r>
-        <w:t>List of Features</w:t>
-      </w:r>
-      <w:bookmarkEnd w:id="2"/>
-    </w:p>
-    <w:p>
-      <w:r>
-        <w:t xml:space="preserve">What features must the </w:t>
-      </w:r>
-      <w:r>
-        <w:t>system</w:t>
-      </w:r>
-      <w:r>
-        <w:t xml:space="preserve"> have? </w:t>
+      <w:bookmarkStart w:id="10" w:name="_Toc151547419"/>
+      <w:r>
+        <w:lastRenderedPageBreak/>
+        <w:t>External Library Dependenc</w:t>
+      </w:r>
+      <w:r>
+        <w:t>ies</w:t>
+      </w:r>
+      <w:bookmarkEnd w:id="10"/>
+      <w:r>
+        <w:t xml:space="preserve"> </w:t>
+      </w:r>
+    </w:p>
+    <w:p>
+      <w:r>
+        <w:t xml:space="preserve">List </w:t>
+      </w:r>
+      <w:r>
+        <w:t xml:space="preserve">all if any libraries needed for the engine and game. </w:t>
       </w:r>
     </w:p>
     <w:p>
       <w:pPr>
         <w:pStyle w:val="Heading1"/>
       </w:pPr>
-      <w:bookmarkStart w:id="3" w:name="_Toc151547411"/>
-      <w:r>
-        <w:t>High Level Diagrams</w:t>
-      </w:r>
-      <w:r>
-        <w:t xml:space="preserve"> (if any / delete as appropriate)</w:t>
-      </w:r>
-      <w:bookmarkEnd w:id="3"/>
-    </w:p>
-    <w:p>
-      <w:r>
-        <w:t xml:space="preserve">Any documentation to support the development process for the </w:t>
-      </w:r>
-      <w:r>
-        <w:t>system</w:t>
-      </w:r>
-      <w:r>
-        <w:t>. UML</w:t>
-      </w:r>
-      <w:r>
-        <w:t xml:space="preserve">, etc. </w:t>
-      </w:r>
-    </w:p>
-    <w:p>
-      <w:pPr>
-        <w:pStyle w:val="Heading1"/>
-      </w:pPr>
-      <w:bookmarkStart w:id="4" w:name="_Toc151547412"/>
-      <w:r>
-        <w:t>Engine</w:t>
-      </w:r>
-      <w:r>
-        <w:t xml:space="preserve"> Requirements</w:t>
-      </w:r>
-      <w:bookmarkEnd w:id="4"/>
-    </w:p>
-    <w:p>
-      <w:r>
-        <w:t xml:space="preserve">Engine capabilities </w:t>
-      </w:r>
-      <w:r>
-        <w:t>and minimum version. (UE5.2.1)</w:t>
-      </w:r>
-    </w:p>
-    <w:p>
-      <w:pPr>
-        <w:pStyle w:val="Heading1"/>
-      </w:pPr>
-      <w:bookmarkStart w:id="5" w:name="_Toc151547413"/>
-      <w:r>
-        <w:t>Logic</w:t>
-      </w:r>
-      <w:r>
-        <w:t xml:space="preserve"> and AI Requirements</w:t>
-      </w:r>
-      <w:bookmarkEnd w:id="5"/>
-    </w:p>
-    <w:p>
-      <w:r>
-        <w:t>Is this needed for your artefact?</w:t>
-      </w:r>
-    </w:p>
-    <w:p>
-      <w:pPr>
-        <w:pStyle w:val="Heading1"/>
-      </w:pPr>
-      <w:bookmarkStart w:id="6" w:name="_Toc151547414"/>
-      <w:r>
-        <w:t>Audio and Visual Requirements</w:t>
-      </w:r>
-      <w:bookmarkEnd w:id="6"/>
-    </w:p>
-    <w:p>
-      <w:r>
-        <w:t>Is this needed for your artefact?</w:t>
-      </w:r>
-    </w:p>
-    <w:p>
-      <w:pPr>
-        <w:pStyle w:val="Heading1"/>
-      </w:pPr>
-      <w:bookmarkStart w:id="7" w:name="_Toc151547415"/>
-      <w:r>
-        <w:t>User Setup Guide</w:t>
-      </w:r>
-      <w:bookmarkEnd w:id="7"/>
-    </w:p>
-    <w:p>
-      <w:r>
-        <w:t>How to setup the game engine</w:t>
-      </w:r>
-      <w:r>
-        <w:t xml:space="preserve"> to accommodate the tool process</w:t>
-      </w:r>
-      <w:r>
-        <w:t>.</w:t>
-      </w:r>
-      <w:r>
-        <w:t xml:space="preserve"> All sections are a user setup guide and how to use them.</w:t>
-      </w:r>
-    </w:p>
-    <w:p>
-      <w:pPr>
-        <w:pStyle w:val="Heading1"/>
-      </w:pPr>
-      <w:bookmarkStart w:id="8" w:name="_Toc151547416"/>
-      <w:r>
-        <w:t>Minimum System Requirements</w:t>
-      </w:r>
-      <w:bookmarkEnd w:id="8"/>
+      <w:bookmarkStart w:id="11" w:name="_Toc151547420"/>
+      <w:r>
+        <w:t>Platform Specifications</w:t>
+      </w:r>
+      <w:bookmarkEnd w:id="11"/>
       <w:r>
         <w:t xml:space="preserve"> </w:t>
       </w:r>
     </w:p>
     <w:p>
       <w:r>
-        <w:t>Give this some thought! This is for the engine!</w:t>
-      </w:r>
-    </w:p>
-    <w:p>
-      <w:pPr>
-        <w:pStyle w:val="Heading1"/>
-      </w:pPr>
-      <w:bookmarkStart w:id="9" w:name="_Toc151547418"/>
-      <w:r>
-        <w:t>UI</w:t>
-      </w:r>
-      <w:r>
-        <w:t xml:space="preserve"> of the </w:t>
-      </w:r>
-      <w:r>
-        <w:t>Tool</w:t>
-      </w:r>
-      <w:r>
-        <w:t>/Artefact</w:t>
-      </w:r>
-      <w:r>
-        <w:t>/System</w:t>
-      </w:r>
-      <w:bookmarkEnd w:id="9"/>
-    </w:p>
-    <w:p>
-      <w:r>
-        <w:t>The UI of the engine</w:t>
-      </w:r>
-    </w:p>
-    <w:p>
-      <w:pPr>
-        <w:pStyle w:val="Heading1"/>
-      </w:pPr>
-      <w:bookmarkStart w:id="10" w:name="_Toc151547419"/>
-      <w:r>
-        <w:t>External Library Dependenc</w:t>
-      </w:r>
-      <w:r>
-        <w:t>ies</w:t>
-      </w:r>
-      <w:bookmarkEnd w:id="10"/>
-      <w:r>
-        <w:t xml:space="preserve"> </w:t>
-      </w:r>
-    </w:p>
-    <w:p>
-      <w:r>
-        <w:t xml:space="preserve">List </w:t>
-      </w:r>
-      <w:r>
-        <w:t xml:space="preserve">all if any libraries needed for the engine and game. </w:t>
-      </w:r>
-    </w:p>
-    <w:p>
-      <w:pPr>
-        <w:pStyle w:val="Heading1"/>
-      </w:pPr>
-      <w:bookmarkStart w:id="11" w:name="_Toc151547420"/>
-      <w:r>
-        <w:t>Platform Specifications</w:t>
-      </w:r>
-      <w:bookmarkEnd w:id="11"/>
-      <w:r>
-        <w:t xml:space="preserve"> </w:t>
-      </w:r>
-    </w:p>
-    <w:p>
-      <w:r>
-        <w:t>What platform is this aimed at?</w:t>
-      </w:r>
-      <w:r>
-        <w:t xml:space="preserve"> And does it matter?</w:t>
+        <w:t xml:space="preserve">The tool requires relatively high processing power and graphical capabilities, so is more aimed at being used on projects being created </w:t>
+      </w:r>
+      <w:r>
+        <w:t>for PC</w:t>
+      </w:r>
+      <w:r>
+        <w:t xml:space="preserve"> games or powerful home consoles.</w:t>
       </w:r>
     </w:p>
     <w:p>
@@ -3473,7 +3556,6 @@
         <w:spacing w:after="200" w:line="276" w:lineRule="auto"/>
       </w:pPr>
       <w:r>
-        <w:lastRenderedPageBreak/>
         <w:t>Proposed solution(s) to the problem which DID NOT include an existing Tool System.</w:t>
       </w:r>
     </w:p>
@@ -3710,6 +3792,7 @@
     </w:p>
     <w:p>
       <w:r>
+        <w:lastRenderedPageBreak/>
         <w:t>Link to post.</w:t>
       </w:r>
     </w:p>
@@ -3864,7 +3947,6 @@
         <w:pStyle w:val="Heading1"/>
       </w:pPr>
       <w:r>
-        <w:lastRenderedPageBreak/>
         <w:t>Polished System</w:t>
       </w:r>
       <w:bookmarkEnd w:id="17"/>
@@ -4107,6 +4189,7 @@
       </w:pPr>
       <w:bookmarkStart w:id="19" w:name="_Toc151547428"/>
       <w:r>
+        <w:lastRenderedPageBreak/>
         <w:t>System User Manual</w:t>
       </w:r>
       <w:bookmarkEnd w:id="19"/>
@@ -4192,13 +4275,8 @@
       <w:r>
         <w:t xml:space="preserve">If UI explain it and how to </w:t>
       </w:r>
-      <w:proofErr w:type="gramStart"/>
-      <w:r>
-        <w:t>work</w:t>
-      </w:r>
-      <w:proofErr w:type="gramEnd"/>
-      <w:r>
-        <w:t xml:space="preserve"> </w:t>
+      <w:r>
+        <w:t xml:space="preserve">work </w:t>
       </w:r>
       <w:r>
         <w:t xml:space="preserve">it. </w:t>
@@ -4593,15 +4671,7 @@
       </w:r>
       <w:proofErr w:type="spellEnd"/>
       <w:r>
-        <w:t xml:space="preserve">, S. (2000). Did you hear the one about Boolean </w:t>
-      </w:r>
-      <w:proofErr w:type="gramStart"/>
-      <w:r>
-        <w:t>operators</w:t>
-      </w:r>
-      <w:proofErr w:type="gramEnd"/>
-      <w:r>
-        <w:t>? Incorporating comedy into library</w:t>
+        <w:t>, S. (2000). Did you hear the one about Boolean operators? Incorporating comedy into library</w:t>
       </w:r>
       <w:r>
         <w:t xml:space="preserve"> </w:t>
@@ -6549,6 +6619,119 @@
     </w:lvl>
   </w:abstractNum>
   <w:abstractNum w:abstractNumId="15" w15:restartNumberingAfterBreak="0">
+    <w:nsid w:val="69D72AE6"/>
+    <w:multiLevelType w:val="hybridMultilevel"/>
+    <w:tmpl w:val="9BDE2E6A"/>
+    <w:lvl w:ilvl="0" w:tplc="08090001">
+      <w:start w:val="1"/>
+      <w:numFmt w:val="bullet"/>
+      <w:lvlText w:val=""/>
+      <w:lvlJc w:val="left"/>
+      <w:pPr>
+        <w:ind w:left="360" w:hanging="360"/>
+      </w:pPr>
+      <w:rPr>
+        <w:rFonts w:ascii="Symbol" w:hAnsi="Symbol" w:hint="default"/>
+      </w:rPr>
+    </w:lvl>
+    <w:lvl w:ilvl="1" w:tplc="08090003">
+      <w:start w:val="1"/>
+      <w:numFmt w:val="bullet"/>
+      <w:lvlText w:val="o"/>
+      <w:lvlJc w:val="left"/>
+      <w:pPr>
+        <w:ind w:left="1080" w:hanging="360"/>
+      </w:pPr>
+      <w:rPr>
+        <w:rFonts w:ascii="Courier New" w:hAnsi="Courier New" w:cs="Courier New" w:hint="default"/>
+      </w:rPr>
+    </w:lvl>
+    <w:lvl w:ilvl="2" w:tplc="08090005" w:tentative="1">
+      <w:start w:val="1"/>
+      <w:numFmt w:val="bullet"/>
+      <w:lvlText w:val=""/>
+      <w:lvlJc w:val="left"/>
+      <w:pPr>
+        <w:ind w:left="1800" w:hanging="360"/>
+      </w:pPr>
+      <w:rPr>
+        <w:rFonts w:ascii="Wingdings" w:hAnsi="Wingdings" w:hint="default"/>
+      </w:rPr>
+    </w:lvl>
+    <w:lvl w:ilvl="3" w:tplc="08090001" w:tentative="1">
+      <w:start w:val="1"/>
+      <w:numFmt w:val="bullet"/>
+      <w:lvlText w:val=""/>
+      <w:lvlJc w:val="left"/>
+      <w:pPr>
+        <w:ind w:left="2520" w:hanging="360"/>
+      </w:pPr>
+      <w:rPr>
+        <w:rFonts w:ascii="Symbol" w:hAnsi="Symbol" w:hint="default"/>
+      </w:rPr>
+    </w:lvl>
+    <w:lvl w:ilvl="4" w:tplc="08090003" w:tentative="1">
+      <w:start w:val="1"/>
+      <w:numFmt w:val="bullet"/>
+      <w:lvlText w:val="o"/>
+      <w:lvlJc w:val="left"/>
+      <w:pPr>
+        <w:ind w:left="3240" w:hanging="360"/>
+      </w:pPr>
+      <w:rPr>
+        <w:rFonts w:ascii="Courier New" w:hAnsi="Courier New" w:cs="Courier New" w:hint="default"/>
+      </w:rPr>
+    </w:lvl>
+    <w:lvl w:ilvl="5" w:tplc="08090005" w:tentative="1">
+      <w:start w:val="1"/>
+      <w:numFmt w:val="bullet"/>
+      <w:lvlText w:val=""/>
+      <w:lvlJc w:val="left"/>
+      <w:pPr>
+        <w:ind w:left="3960" w:hanging="360"/>
+      </w:pPr>
+      <w:rPr>
+        <w:rFonts w:ascii="Wingdings" w:hAnsi="Wingdings" w:hint="default"/>
+      </w:rPr>
+    </w:lvl>
+    <w:lvl w:ilvl="6" w:tplc="08090001" w:tentative="1">
+      <w:start w:val="1"/>
+      <w:numFmt w:val="bullet"/>
+      <w:lvlText w:val=""/>
+      <w:lvlJc w:val="left"/>
+      <w:pPr>
+        <w:ind w:left="4680" w:hanging="360"/>
+      </w:pPr>
+      <w:rPr>
+        <w:rFonts w:ascii="Symbol" w:hAnsi="Symbol" w:hint="default"/>
+      </w:rPr>
+    </w:lvl>
+    <w:lvl w:ilvl="7" w:tplc="08090003" w:tentative="1">
+      <w:start w:val="1"/>
+      <w:numFmt w:val="bullet"/>
+      <w:lvlText w:val="o"/>
+      <w:lvlJc w:val="left"/>
+      <w:pPr>
+        <w:ind w:left="5400" w:hanging="360"/>
+      </w:pPr>
+      <w:rPr>
+        <w:rFonts w:ascii="Courier New" w:hAnsi="Courier New" w:cs="Courier New" w:hint="default"/>
+      </w:rPr>
+    </w:lvl>
+    <w:lvl w:ilvl="8" w:tplc="08090005" w:tentative="1">
+      <w:start w:val="1"/>
+      <w:numFmt w:val="bullet"/>
+      <w:lvlText w:val=""/>
+      <w:lvlJc w:val="left"/>
+      <w:pPr>
+        <w:ind w:left="6120" w:hanging="360"/>
+      </w:pPr>
+      <w:rPr>
+        <w:rFonts w:ascii="Wingdings" w:hAnsi="Wingdings" w:hint="default"/>
+      </w:rPr>
+    </w:lvl>
+  </w:abstractNum>
+  <w:abstractNum w:abstractNumId="16" w15:restartNumberingAfterBreak="0">
     <w:nsid w:val="6B92FDD4"/>
     <w:multiLevelType w:val="hybridMultilevel"/>
     <w:tmpl w:val="627205B2"/>
@@ -6661,7 +6844,7 @@
       </w:rPr>
     </w:lvl>
   </w:abstractNum>
-  <w:abstractNum w:abstractNumId="16" w15:restartNumberingAfterBreak="0">
+  <w:abstractNum w:abstractNumId="17" w15:restartNumberingAfterBreak="0">
     <w:nsid w:val="6C4155BF"/>
     <w:multiLevelType w:val="hybridMultilevel"/>
     <w:tmpl w:val="75F4A878"/>
@@ -6773,7 +6956,7 @@
       </w:rPr>
     </w:lvl>
   </w:abstractNum>
-  <w:abstractNum w:abstractNumId="17" w15:restartNumberingAfterBreak="0">
+  <w:abstractNum w:abstractNumId="18" w15:restartNumberingAfterBreak="0">
     <w:nsid w:val="7107713F"/>
     <w:multiLevelType w:val="hybridMultilevel"/>
     <w:tmpl w:val="AAFAD738"/>
@@ -6886,7 +7069,7 @@
       </w:rPr>
     </w:lvl>
   </w:abstractNum>
-  <w:abstractNum w:abstractNumId="18" w15:restartNumberingAfterBreak="0">
+  <w:abstractNum w:abstractNumId="19" w15:restartNumberingAfterBreak="0">
     <w:nsid w:val="758F2F40"/>
     <w:multiLevelType w:val="hybridMultilevel"/>
     <w:tmpl w:val="E93E86DC"/>
@@ -6999,7 +7182,7 @@
       </w:rPr>
     </w:lvl>
   </w:abstractNum>
-  <w:abstractNum w:abstractNumId="19" w15:restartNumberingAfterBreak="0">
+  <w:abstractNum w:abstractNumId="20" w15:restartNumberingAfterBreak="0">
     <w:nsid w:val="7F687D9A"/>
     <w:multiLevelType w:val="hybridMultilevel"/>
     <w:tmpl w:val="BEA2DFDC"/>
@@ -7112,7 +7295,7 @@
       </w:rPr>
     </w:lvl>
   </w:abstractNum>
-  <w:abstractNum w:abstractNumId="20" w15:restartNumberingAfterBreak="0">
+  <w:abstractNum w:abstractNumId="21" w15:restartNumberingAfterBreak="0">
     <w:nsid w:val="7FAFA9CB"/>
     <w:multiLevelType w:val="hybridMultilevel"/>
     <w:tmpl w:val="DB84DF36"/>
@@ -7229,7 +7412,7 @@
     <w:abstractNumId w:val="13"/>
   </w:num>
   <w:num w:numId="2" w16cid:durableId="1412583636">
-    <w:abstractNumId w:val="15"/>
+    <w:abstractNumId w:val="16"/>
   </w:num>
   <w:num w:numId="3" w16cid:durableId="596671820">
     <w:abstractNumId w:val="8"/>
@@ -7244,7 +7427,7 @@
     <w:abstractNumId w:val="5"/>
   </w:num>
   <w:num w:numId="7" w16cid:durableId="2073498978">
-    <w:abstractNumId w:val="20"/>
+    <w:abstractNumId w:val="21"/>
   </w:num>
   <w:num w:numId="8" w16cid:durableId="1044673104">
     <w:abstractNumId w:val="4"/>
@@ -7253,7 +7436,7 @@
     <w:abstractNumId w:val="6"/>
   </w:num>
   <w:num w:numId="10" w16cid:durableId="2021538244">
-    <w:abstractNumId w:val="19"/>
+    <w:abstractNumId w:val="20"/>
   </w:num>
   <w:num w:numId="11" w16cid:durableId="572543516">
     <w:abstractNumId w:val="10"/>
@@ -7265,7 +7448,7 @@
     <w:abstractNumId w:val="1"/>
   </w:num>
   <w:num w:numId="14" w16cid:durableId="1479763860">
-    <w:abstractNumId w:val="16"/>
+    <w:abstractNumId w:val="17"/>
   </w:num>
   <w:num w:numId="15" w16cid:durableId="1513689972">
     <w:abstractNumId w:val="14"/>
@@ -7280,13 +7463,16 @@
     <w:abstractNumId w:val="3"/>
   </w:num>
   <w:num w:numId="19" w16cid:durableId="1958247311">
-    <w:abstractNumId w:val="17"/>
+    <w:abstractNumId w:val="18"/>
   </w:num>
   <w:num w:numId="20" w16cid:durableId="510071132">
     <w:abstractNumId w:val="7"/>
   </w:num>
   <w:num w:numId="21" w16cid:durableId="1114641768">
-    <w:abstractNumId w:val="18"/>
+    <w:abstractNumId w:val="19"/>
+  </w:num>
+  <w:num w:numId="22" w16cid:durableId="1255674792">
+    <w:abstractNumId w:val="15"/>
   </w:num>
 </w:numbering>
 </file>
@@ -8349,6 +8535,26 @@
 </a:theme>
 </file>
 
+<file path=word/webextensions/taskpanes.xml><?xml version="1.0" encoding="utf-8"?>
+<wetp:taskpanes xmlns:wetp="http://schemas.microsoft.com/office/webextensions/taskpanes/2010/11">
+  <wetp:taskpane dockstate="right" visibility="0" width="350" row="0">
+    <wetp:webextensionref xmlns:r="http://schemas.openxmlformats.org/officeDocument/2006/relationships" r:id="rId1"/>
+  </wetp:taskpane>
+</wetp:taskpanes>
+</file>
+
+<file path=word/webextensions/webextension1.xml><?xml version="1.0" encoding="utf-8"?>
+<we:webextension xmlns:we="http://schemas.microsoft.com/office/webextensions/webextension/2010/11" id="{7FF001AF-7F99-4049-8B06-E7B18310293A}">
+  <we:reference id="d0d7ad62-a133-4e69-907b-72fafbc5aa40" version="1.2.0.0" store="EXCatalog" storeType="EXCatalog"/>
+  <we:alternateReferences>
+    <we:reference id="WA200002125" version="1.2.0.0" store="en-GB" storeType="OMEX"/>
+  </we:alternateReferences>
+  <we:properties/>
+  <we:bindings/>
+  <we:snapshot xmlns:r="http://schemas.openxmlformats.org/officeDocument/2006/relationships"/>
+</we:webextension>
+</file>
+
 <file path=customXml/item1.xml><?xml version="1.0" encoding="utf-8"?>
 <CoverPageProperties xmlns="http://schemas.microsoft.com/office/2006/coverPageProps">
   <PublishDate/>
@@ -8361,15 +8567,22 @@
 </file>
 
 <file path=customXml/item2.xml><?xml version="1.0" encoding="utf-8"?>
-<?mso-contentType ?>
-<FormTemplates xmlns="http://schemas.microsoft.com/sharepoint/v3/contenttype/forms">
-  <Display>DocumentLibraryForm</Display>
-  <Edit>DocumentLibraryForm</Edit>
-  <New>DocumentLibraryForm</New>
-</FormTemplates>
+<b:Sources xmlns:b="http://schemas.openxmlformats.org/officeDocument/2006/bibliography" xmlns="http://schemas.openxmlformats.org/officeDocument/2006/bibliography" SelectedStyle="\APASixthEditionOfficeOnline.xsl" StyleName="APA" Version="6"/>
 </file>
 
 <file path=customXml/item3.xml><?xml version="1.0" encoding="utf-8"?>
+<p:properties xmlns:p="http://schemas.microsoft.com/office/2006/metadata/properties" xmlns:xsi="http://www.w3.org/2001/XMLSchema-instance" xmlns:pc="http://schemas.microsoft.com/office/infopath/2007/PartnerControls">
+  <documentManagement>
+    <TaxCatchAll xmlns="ac1d6235-51e3-4a29-8ef4-963eeebbd849" xsi:nil="true"/>
+    <lcf76f155ced4ddcb4097134ff3c332f xmlns="45c0638f-8904-45ab-b124-b1f7ff451179">
+      <Terms xmlns="http://schemas.microsoft.com/office/infopath/2007/PartnerControls"/>
+    </lcf76f155ced4ddcb4097134ff3c332f>
+    <Topics xmlns="45c0638f-8904-45ab-b124-b1f7ff451179" xsi:nil="true"/>
+  </documentManagement>
+</p:properties>
+</file>
+
+<file path=customXml/item4.xml><?xml version="1.0" encoding="utf-8"?>
 <ct:contentTypeSchema xmlns:ct="http://schemas.microsoft.com/office/2006/metadata/contentType" xmlns:ma="http://schemas.microsoft.com/office/2006/metadata/properties/metaAttributes" ct:_="" ma:_="" ma:contentTypeName="Document" ma:contentTypeID="0x010100F3BF76585360BE4BB8D976A1E44FFC30" ma:contentTypeVersion="15" ma:contentTypeDescription="Create a new document." ma:contentTypeScope="" ma:versionID="70a5fe22ee2c50447def45b7feebf3d8">
   <xsd:schema xmlns:xsd="http://www.w3.org/2001/XMLSchema" xmlns:xs="http://www.w3.org/2001/XMLSchema" xmlns:p="http://schemas.microsoft.com/office/2006/metadata/properties" xmlns:ns2="45c0638f-8904-45ab-b124-b1f7ff451179" xmlns:ns3="ac1d6235-51e3-4a29-8ef4-963eeebbd849" targetNamespace="http://schemas.microsoft.com/office/2006/metadata/properties" ma:root="true" ma:fieldsID="15a767f6b792435f64fb207cbd3ab54c" ns2:_="" ns3:_="">
     <xsd:import namespace="45c0638f-8904-45ab-b124-b1f7ff451179"/>
@@ -8606,20 +8819,13 @@
 </ct:contentTypeSchema>
 </file>
 
-<file path=customXml/item4.xml><?xml version="1.0" encoding="utf-8"?>
-<p:properties xmlns:p="http://schemas.microsoft.com/office/2006/metadata/properties" xmlns:xsi="http://www.w3.org/2001/XMLSchema-instance" xmlns:pc="http://schemas.microsoft.com/office/infopath/2007/PartnerControls">
-  <documentManagement>
-    <TaxCatchAll xmlns="ac1d6235-51e3-4a29-8ef4-963eeebbd849" xsi:nil="true"/>
-    <lcf76f155ced4ddcb4097134ff3c332f xmlns="45c0638f-8904-45ab-b124-b1f7ff451179">
-      <Terms xmlns="http://schemas.microsoft.com/office/infopath/2007/PartnerControls"/>
-    </lcf76f155ced4ddcb4097134ff3c332f>
-    <Topics xmlns="45c0638f-8904-45ab-b124-b1f7ff451179" xsi:nil="true"/>
-  </documentManagement>
-</p:properties>
-</file>
-
 <file path=customXml/item5.xml><?xml version="1.0" encoding="utf-8"?>
-<b:Sources xmlns:b="http://schemas.openxmlformats.org/officeDocument/2006/bibliography" xmlns="http://schemas.openxmlformats.org/officeDocument/2006/bibliography" SelectedStyle="\APASixthEditionOfficeOnline.xsl" StyleName="APA" Version="6"/>
+<?mso-contentType ?>
+<FormTemplates xmlns="http://schemas.microsoft.com/sharepoint/v3/contenttype/forms">
+  <Display>DocumentLibraryForm</Display>
+  <Edit>DocumentLibraryForm</Edit>
+  <New>DocumentLibraryForm</New>
+</FormTemplates>
 </file>
 
 <file path=customXml/itemProps1.xml><?xml version="1.0" encoding="utf-8"?>
@@ -8631,14 +8837,25 @@
 </file>
 
 <file path=customXml/itemProps2.xml><?xml version="1.0" encoding="utf-8"?>
-<ds:datastoreItem xmlns:ds="http://schemas.openxmlformats.org/officeDocument/2006/customXml" ds:itemID="{55F8EF15-E290-4DF9-A813-BC8446DFD593}">
+<ds:datastoreItem xmlns:ds="http://schemas.openxmlformats.org/officeDocument/2006/customXml" ds:itemID="{3290648F-0CA8-463D-A4C9-C3DC94DC9F78}">
   <ds:schemaRefs>
-    <ds:schemaRef ds:uri="http://schemas.microsoft.com/sharepoint/v3/contenttype/forms"/>
+    <ds:schemaRef ds:uri="http://schemas.openxmlformats.org/officeDocument/2006/bibliography"/>
   </ds:schemaRefs>
 </ds:datastoreItem>
 </file>
 
 <file path=customXml/itemProps3.xml><?xml version="1.0" encoding="utf-8"?>
+<ds:datastoreItem xmlns:ds="http://schemas.openxmlformats.org/officeDocument/2006/customXml" ds:itemID="{71266B43-7B49-4061-81A7-074287FE3B1A}">
+  <ds:schemaRefs>
+    <ds:schemaRef ds:uri="http://schemas.microsoft.com/office/2006/metadata/properties"/>
+    <ds:schemaRef ds:uri="http://schemas.microsoft.com/office/infopath/2007/PartnerControls"/>
+    <ds:schemaRef ds:uri="ac1d6235-51e3-4a29-8ef4-963eeebbd849"/>
+    <ds:schemaRef ds:uri="45c0638f-8904-45ab-b124-b1f7ff451179"/>
+  </ds:schemaRefs>
+</ds:datastoreItem>
+</file>
+
+<file path=customXml/itemProps4.xml><?xml version="1.0" encoding="utf-8"?>
 <ds:datastoreItem xmlns:ds="http://schemas.openxmlformats.org/officeDocument/2006/customXml" ds:itemID="{38AB77BE-F990-4BB8-B050-98154AFF14D1}">
   <ds:schemaRefs>
     <ds:schemaRef ds:uri="http://schemas.microsoft.com/office/2006/metadata/contentType"/>
@@ -8657,21 +8874,10 @@
 </ds:datastoreItem>
 </file>
 
-<file path=customXml/itemProps4.xml><?xml version="1.0" encoding="utf-8"?>
-<ds:datastoreItem xmlns:ds="http://schemas.openxmlformats.org/officeDocument/2006/customXml" ds:itemID="{71266B43-7B49-4061-81A7-074287FE3B1A}">
+<file path=customXml/itemProps5.xml><?xml version="1.0" encoding="utf-8"?>
+<ds:datastoreItem xmlns:ds="http://schemas.openxmlformats.org/officeDocument/2006/customXml" ds:itemID="{55F8EF15-E290-4DF9-A813-BC8446DFD593}">
   <ds:schemaRefs>
-    <ds:schemaRef ds:uri="http://schemas.microsoft.com/office/2006/metadata/properties"/>
-    <ds:schemaRef ds:uri="http://schemas.microsoft.com/office/infopath/2007/PartnerControls"/>
-    <ds:schemaRef ds:uri="ac1d6235-51e3-4a29-8ef4-963eeebbd849"/>
-    <ds:schemaRef ds:uri="45c0638f-8904-45ab-b124-b1f7ff451179"/>
-  </ds:schemaRefs>
-</ds:datastoreItem>
-</file>
-
-<file path=customXml/itemProps5.xml><?xml version="1.0" encoding="utf-8"?>
-<ds:datastoreItem xmlns:ds="http://schemas.openxmlformats.org/officeDocument/2006/customXml" ds:itemID="{3290648F-0CA8-463D-A4C9-C3DC94DC9F78}">
-  <ds:schemaRefs>
-    <ds:schemaRef ds:uri="http://schemas.openxmlformats.org/officeDocument/2006/bibliography"/>
+    <ds:schemaRef ds:uri="http://schemas.microsoft.com/sharepoint/v3/contenttype/forms"/>
   </ds:schemaRefs>
 </ds:datastoreItem>
 </file>
</xml_diff>